<commit_message>
conferece prepare (day 2)
</commit_message>
<xml_diff>
--- a/Conferece/Report1.docx
+++ b/Conferece/Report1.docx
@@ -6,11 +6,20 @@
       <w:pPr>
         <w:pStyle w:val="a4"/>
         <w:spacing w:line="240" w:lineRule="auto"/>
-      </w:pPr>
-      <w:r>
+        <w:rPr>
+          <w:rStyle w:val="afd"/>
+        </w:rPr>
+      </w:pPr>
+      <w:r>
+        <w:rPr>
+          <w:rStyle w:val="afd"/>
+        </w:rPr>
         <w:t>Слайд 1</w:t>
       </w:r>
       <w:r>
+        <w:rPr>
+          <w:rStyle w:val="afd"/>
+        </w:rPr>
         <w:t xml:space="preserve"> (Тема)</w:t>
       </w:r>
     </w:p>
@@ -20,7 +29,13 @@
         <w:spacing w:line="240" w:lineRule="auto"/>
       </w:pPr>
       <w:r>
-        <w:t>Запропоноване рішення є спробою змінити підхід до відображення характеристик, та залучити до цього сучасні технології.</w:t>
+        <w:rPr>
+          <w:b/>
+        </w:rPr>
+        <w:t>Запропоноване рішення</w:t>
+      </w:r>
+      <w:r>
+        <w:t xml:space="preserve"> є спробою змінити підхід до відображення характеристик, та залучити до цього сучасні технології.</w:t>
       </w:r>
       <w:r>
         <w:t xml:space="preserve"> </w:t>
@@ -32,7 +47,16 @@
         <w:t xml:space="preserve"> розробники</w:t>
       </w:r>
       <w:r>
-        <w:t xml:space="preserve"> апаратури звикли і майже не уявляють можливість роботи з іншими формами подання характеристик</w:t>
+        <w:t xml:space="preserve"> апаратури </w:t>
+      </w:r>
+      <w:r>
+        <w:rPr>
+          <w:b/>
+        </w:rPr>
+        <w:t>звикли і майже не уявляють</w:t>
+      </w:r>
+      <w:r>
+        <w:t xml:space="preserve"> можливість роботи з іншими формами подання</w:t>
       </w:r>
       <w:r>
         <w:t>.</w:t>
@@ -44,10 +68,25 @@
         <w:spacing w:line="240" w:lineRule="auto"/>
       </w:pPr>
       <w:r>
-        <w:t>Однак о</w:t>
-      </w:r>
-      <w:r>
-        <w:t xml:space="preserve">скільки характеристики транзисторів є функціями двох змінних </w:t>
+        <w:t>Однак</w:t>
+      </w:r>
+      <w:r>
+        <w:t>,</w:t>
+      </w:r>
+      <w:r>
+        <w:t xml:space="preserve"> о</w:t>
+      </w:r>
+      <w:r>
+        <w:t xml:space="preserve">скільки характеристики транзисторів є функціями </w:t>
+      </w:r>
+      <w:r>
+        <w:rPr>
+          <w:b/>
+        </w:rPr>
+        <w:t>двох змінних</w:t>
+      </w:r>
+      <w:r>
+        <w:t xml:space="preserve"> </w:t>
       </w:r>
       <w:r>
         <w:t xml:space="preserve">то </w:t>
@@ -62,9 +101,15 @@
         <w:spacing w:line="240" w:lineRule="auto"/>
       </w:pPr>
       <w:r>
+        <w:rPr>
+          <w:b/>
+        </w:rPr>
         <w:t xml:space="preserve">Основною </w:t>
       </w:r>
       <w:r>
+        <w:rPr>
+          <w:b/>
+        </w:rPr>
         <w:t>проблемою</w:t>
       </w:r>
       <w:r>
@@ -102,11 +147,20 @@
       <w:pPr>
         <w:pStyle w:val="a4"/>
         <w:spacing w:line="240" w:lineRule="auto"/>
-      </w:pPr>
-      <w:r>
+        <w:rPr>
+          <w:rStyle w:val="afd"/>
+        </w:rPr>
+      </w:pPr>
+      <w:r>
+        <w:rPr>
+          <w:rStyle w:val="afd"/>
+        </w:rPr>
         <w:t>Слайд 2</w:t>
       </w:r>
       <w:r>
+        <w:rPr>
+          <w:rStyle w:val="afd"/>
+        </w:rPr>
         <w:t xml:space="preserve"> (Класичні характеристики)</w:t>
       </w:r>
     </w:p>
@@ -119,7 +173,16 @@
         <w:t>В більшості ви</w:t>
       </w:r>
       <w:r>
-        <w:t>падків характеристики транзисторів зображуються у вигляді так званих сімейств, де наводяться декілька кривих при фіксованому значенні одного із параметрів.</w:t>
+        <w:t xml:space="preserve">падків характеристики транзисторів зображуються у вигляді </w:t>
+      </w:r>
+      <w:r>
+        <w:rPr>
+          <w:b/>
+        </w:rPr>
+        <w:t>так званих сімейств</w:t>
+      </w:r>
+      <w:r>
+        <w:t>, де наводяться декілька кривих при фіксованому значенні одного із параметрів.</w:t>
       </w:r>
     </w:p>
     <w:p>
@@ -131,7 +194,13 @@
         <w:t xml:space="preserve">В такому вигляді вони зображуються в книжках, як найбільш класичних навчальних </w:t>
       </w:r>
       <w:r>
-        <w:t>матеріалах та довідниках</w:t>
+        <w:t xml:space="preserve">матеріалах та </w:t>
+      </w:r>
+      <w:r>
+        <w:rPr>
+          <w:b/>
+        </w:rPr>
+        <w:t>довідниках</w:t>
       </w:r>
       <w:r>
         <w:t>. Н</w:t>
@@ -140,7 +209,13 @@
         <w:t>айчастіше у формі рисунків</w:t>
       </w:r>
       <w:r>
-        <w:t>, що значно ускладнює їх переведення в цифровий вигляд.</w:t>
+        <w:t xml:space="preserve">, що значно ускладнює їх </w:t>
+      </w:r>
+      <w:r>
+        <w:t>перетворення</w:t>
+      </w:r>
+      <w:r>
+        <w:t xml:space="preserve"> в цифровий вигляд.</w:t>
       </w:r>
     </w:p>
     <w:p>
@@ -155,7 +230,16 @@
         <w:t>о</w:t>
       </w:r>
       <w:r>
-        <w:t xml:space="preserve"> рішення розробити також апаратну частину, яка дозволить отримувати дані в необхідній формі</w:t>
+        <w:t xml:space="preserve"> рішення розробити також </w:t>
+      </w:r>
+      <w:r>
+        <w:rPr>
+          <w:b/>
+        </w:rPr>
+        <w:t>апаратну частину</w:t>
+      </w:r>
+      <w:r>
+        <w:t>, яка дозволить отримувати дані в необхідній формі</w:t>
       </w:r>
       <w:r>
         <w:t>, та для</w:t>
@@ -174,23 +258,44 @@
       <w:pPr>
         <w:pStyle w:val="a4"/>
         <w:spacing w:line="240" w:lineRule="auto"/>
-      </w:pPr>
-      <w:r>
+        <w:rPr>
+          <w:rStyle w:val="afd"/>
+        </w:rPr>
+      </w:pPr>
+      <w:r>
+        <w:rPr>
+          <w:rStyle w:val="afd"/>
+        </w:rPr>
         <w:t>Слайд</w:t>
       </w:r>
       <w:r>
+        <w:rPr>
+          <w:rStyle w:val="afd"/>
+        </w:rPr>
         <w:t xml:space="preserve"> 3</w:t>
       </w:r>
       <w:r>
+        <w:rPr>
+          <w:rStyle w:val="afd"/>
+        </w:rPr>
         <w:t xml:space="preserve"> </w:t>
       </w:r>
       <w:r>
+        <w:rPr>
+          <w:rStyle w:val="afd"/>
+        </w:rPr>
         <w:t>(</w:t>
       </w:r>
       <w:r>
+        <w:rPr>
+          <w:rStyle w:val="afd"/>
+        </w:rPr>
         <w:t>Вікно</w:t>
       </w:r>
       <w:r>
+        <w:rPr>
+          <w:rStyle w:val="afd"/>
+        </w:rPr>
         <w:t xml:space="preserve"> програми)</w:t>
       </w:r>
     </w:p>
@@ -200,7 +305,16 @@
         <w:spacing w:line="240" w:lineRule="auto"/>
       </w:pPr>
       <w:r>
-        <w:t xml:space="preserve">На слайді показано головне вікно програми та результат вимірювання. Представлений інтерфейс є досить </w:t>
+        <w:t xml:space="preserve">На слайді показано головне </w:t>
+      </w:r>
+      <w:r>
+        <w:rPr>
+          <w:b/>
+        </w:rPr>
+        <w:t>вікно програми</w:t>
+      </w:r>
+      <w:r>
+        <w:t xml:space="preserve"> та результат вимірювання. Представлений інтерфейс є досить </w:t>
       </w:r>
       <w:proofErr w:type="spellStart"/>
       <w:r>
@@ -208,10 +322,28 @@
       </w:r>
       <w:proofErr w:type="spellEnd"/>
       <w:r>
-        <w:t xml:space="preserve"> та ще потребує доопрацювання.</w:t>
-      </w:r>
-      <w:r>
-        <w:t xml:space="preserve"> В лівому верхньому кутку відображається дані вибраної точки. Точку можна вибрати </w:t>
+        <w:t xml:space="preserve"> та ще потребує </w:t>
+      </w:r>
+      <w:r>
+        <w:rPr>
+          <w:b/>
+        </w:rPr>
+        <w:t>доопрацювання</w:t>
+      </w:r>
+      <w:r>
+        <w:t>.</w:t>
+      </w:r>
+      <w:r>
+        <w:t xml:space="preserve"> В лівому верхньому кутку відображається дані вибраної </w:t>
+      </w:r>
+      <w:r>
+        <w:rPr>
+          <w:b/>
+        </w:rPr>
+        <w:t>точки</w:t>
+      </w:r>
+      <w:r>
+        <w:t xml:space="preserve">. Точку можна вибрати </w:t>
       </w:r>
       <w:proofErr w:type="spellStart"/>
       <w:r>
@@ -231,33 +363,63 @@
         <w:t xml:space="preserve">Даний прилад </w:t>
       </w:r>
       <w:r>
-        <w:t xml:space="preserve">по суті є модифікацією характерографа для біполярних транзисторів. </w:t>
-      </w:r>
-    </w:p>
-    <w:p>
-      <w:pPr>
-        <w:pStyle w:val="a4"/>
-        <w:spacing w:line="240" w:lineRule="auto"/>
-      </w:pPr>
-      <w:r>
-        <w:t>Проведений аналіз джерел показав, що на сьогоднішній день немає жодного більш-менш відомого комерційного характерографа, що використовую засоби тривимірної графіки.</w:t>
-      </w:r>
-    </w:p>
-    <w:p>
-      <w:pPr>
-        <w:pStyle w:val="a4"/>
-        <w:spacing w:line="240" w:lineRule="auto"/>
-      </w:pPr>
-    </w:p>
-    <w:p>
-      <w:pPr>
-        <w:pStyle w:val="a4"/>
-        <w:spacing w:line="240" w:lineRule="auto"/>
-      </w:pPr>
-      <w:r>
+        <w:t xml:space="preserve">по суті є </w:t>
+      </w:r>
+      <w:r>
+        <w:rPr>
+          <w:b/>
+        </w:rPr>
+        <w:t>модифікацією характерографа</w:t>
+      </w:r>
+      <w:r>
+        <w:t xml:space="preserve"> для біполярних транзисторів. </w:t>
+      </w:r>
+    </w:p>
+    <w:p>
+      <w:pPr>
+        <w:pStyle w:val="a4"/>
+        <w:spacing w:line="240" w:lineRule="auto"/>
+      </w:pPr>
+      <w:r>
+        <w:t>Однак, п</w:t>
+      </w:r>
+      <w:r>
+        <w:t xml:space="preserve">роведений аналіз джерел показав, що на сьогоднішній день немає </w:t>
+      </w:r>
+      <w:r>
+        <w:rPr>
+          <w:b/>
+        </w:rPr>
+        <w:t>жодного</w:t>
+      </w:r>
+      <w:r>
+        <w:t xml:space="preserve"> більш-менш відомого комерційного характерографа, що використовую засоби тривимірної графіки.</w:t>
+      </w:r>
+    </w:p>
+    <w:p>
+      <w:pPr>
+        <w:pStyle w:val="a4"/>
+        <w:spacing w:line="240" w:lineRule="auto"/>
+      </w:pPr>
+    </w:p>
+    <w:p>
+      <w:pPr>
+        <w:pStyle w:val="a4"/>
+        <w:spacing w:line="240" w:lineRule="auto"/>
+        <w:rPr>
+          <w:rStyle w:val="afd"/>
+        </w:rPr>
+      </w:pPr>
+      <w:r>
+        <w:rPr>
+          <w:rStyle w:val="afd"/>
+        </w:rPr>
         <w:t xml:space="preserve">Слайд </w:t>
       </w:r>
       <w:r>
+        <w:rPr>
+          <w:rStyle w:val="afd"/>
+        </w:rPr>
         <w:t>4 (Використання)</w:t>
       </w:r>
     </w:p>
@@ -276,7 +438,16 @@
         <w:t>, коли</w:t>
       </w:r>
       <w:r>
-        <w:t xml:space="preserve"> виникає необхідність абстрагуватись від розкиду параметрів комерційних зразків транзисторів. </w:t>
+        <w:t xml:space="preserve"> виникає необхідність </w:t>
+      </w:r>
+      <w:r>
+        <w:rPr>
+          <w:b/>
+        </w:rPr>
+        <w:t>абстрагуватись від розкиду</w:t>
+      </w:r>
+      <w:r>
+        <w:t xml:space="preserve"> параметрів комерційних зразків транзисторів. </w:t>
       </w:r>
       <w:r>
         <w:t>Вона дозволить швидко підібрати виріб з необхідними параме</w:t>
@@ -297,257 +468,611 @@
         <w:t>льтати роботи системи можна використовувати як дані</w:t>
       </w:r>
       <w:r>
-        <w:t xml:space="preserve"> для комп’ютерного моделювання або</w:t>
-      </w:r>
-      <w:r>
-        <w:t xml:space="preserve"> для контролю на виробництві.</w:t>
-      </w:r>
-    </w:p>
-    <w:p>
-      <w:pPr>
-        <w:pStyle w:val="a4"/>
-        <w:spacing w:line="240" w:lineRule="auto"/>
-      </w:pPr>
-    </w:p>
-    <w:p>
-      <w:pPr>
-        <w:pStyle w:val="a4"/>
-        <w:spacing w:line="240" w:lineRule="auto"/>
-      </w:pPr>
-    </w:p>
-    <w:p>
-      <w:pPr>
-        <w:pStyle w:val="a4"/>
-        <w:spacing w:line="240" w:lineRule="auto"/>
-      </w:pPr>
-    </w:p>
-    <w:p>
-      <w:pPr>
-        <w:pStyle w:val="a4"/>
-        <w:spacing w:line="240" w:lineRule="auto"/>
-      </w:pPr>
-      <w:r>
+        <w:t xml:space="preserve"> для комп’ютерного </w:t>
+      </w:r>
+      <w:r>
+        <w:rPr>
+          <w:b/>
+        </w:rPr>
+        <w:t>моделювання</w:t>
+      </w:r>
+      <w:r>
+        <w:t xml:space="preserve"> або</w:t>
+      </w:r>
+      <w:r>
+        <w:t xml:space="preserve"> для контролю на </w:t>
+      </w:r>
+      <w:r>
+        <w:rPr>
+          <w:b/>
+        </w:rPr>
+        <w:t>виробництві</w:t>
+      </w:r>
+      <w:r>
+        <w:t>.</w:t>
+      </w:r>
+    </w:p>
+    <w:p>
+      <w:pPr>
+        <w:pStyle w:val="a4"/>
+        <w:spacing w:line="240" w:lineRule="auto"/>
+      </w:pPr>
+    </w:p>
+    <w:p>
+      <w:pPr>
+        <w:pStyle w:val="a4"/>
+        <w:spacing w:line="240" w:lineRule="auto"/>
+        <w:rPr>
+          <w:rStyle w:val="afd"/>
+        </w:rPr>
+      </w:pPr>
+      <w:r>
+        <w:rPr>
+          <w:rStyle w:val="afd"/>
+        </w:rPr>
+        <w:t>Слайд</w:t>
+      </w:r>
+      <w:r>
+        <w:rPr>
+          <w:rStyle w:val="afd"/>
+        </w:rPr>
+        <w:t xml:space="preserve"> 5 (Структурна</w:t>
+      </w:r>
+      <w:r>
+        <w:rPr>
+          <w:rStyle w:val="afd"/>
+        </w:rPr>
+        <w:t xml:space="preserve"> </w:t>
+      </w:r>
+      <w:r>
+        <w:rPr>
+          <w:rStyle w:val="afd"/>
+        </w:rPr>
+        <w:t>с</w:t>
+      </w:r>
+      <w:r>
+        <w:rPr>
+          <w:rStyle w:val="afd"/>
+        </w:rPr>
+        <w:t>хема</w:t>
+      </w:r>
+      <w:r>
+        <w:rPr>
+          <w:rStyle w:val="afd"/>
+        </w:rPr>
+        <w:t>)</w:t>
+      </w:r>
+    </w:p>
+    <w:p>
+      <w:pPr>
+        <w:pStyle w:val="a4"/>
+        <w:spacing w:line="240" w:lineRule="auto"/>
+      </w:pPr>
+      <w:r>
+        <w:t>Як видно зі слайду система має апаратну</w:t>
+      </w:r>
+      <w:r>
+        <w:t xml:space="preserve"> </w:t>
+      </w:r>
+      <w:r>
+        <w:t>та програмну частини.</w:t>
+      </w:r>
+      <w:r>
+        <w:t xml:space="preserve"> Штрихові прямокутники зліва та з права відповідно.</w:t>
+      </w:r>
+    </w:p>
+    <w:p>
+      <w:pPr>
+        <w:pStyle w:val="a4"/>
+        <w:spacing w:line="240" w:lineRule="auto"/>
+        <w:rPr>
+          <w:b/>
+        </w:rPr>
+      </w:pPr>
+      <w:r>
+        <w:rPr>
+          <w:b/>
+        </w:rPr>
+        <w:t xml:space="preserve"> </w:t>
+      </w:r>
+    </w:p>
+    <w:p>
+      <w:pPr>
+        <w:pStyle w:val="a4"/>
+        <w:spacing w:line="240" w:lineRule="auto"/>
+        <w:rPr>
+          <w:b/>
+        </w:rPr>
+      </w:pPr>
+    </w:p>
+    <w:p>
+      <w:pPr>
+        <w:pStyle w:val="a4"/>
+        <w:spacing w:line="240" w:lineRule="auto"/>
+      </w:pPr>
+      <w:r>
+        <w:rPr>
+          <w:b/>
+        </w:rPr>
         <w:lastRenderedPageBreak/>
-        <w:t>Слайд</w:t>
-      </w:r>
-      <w:r>
-        <w:t xml:space="preserve"> 5 (Структурна</w:t>
-      </w:r>
+        <w:t>Апаратна частина</w:t>
+      </w:r>
+    </w:p>
+    <w:p>
+      <w:pPr>
+        <w:pStyle w:val="a4"/>
+        <w:spacing w:line="240" w:lineRule="auto"/>
+      </w:pPr>
+      <w:r>
+        <w:t>Для вимірювання воль</w:t>
+      </w:r>
+      <w:r>
+        <w:t>-</w:t>
+      </w:r>
+      <w:r>
+        <w:t>амперних характеристик транзистора</w:t>
+      </w:r>
+      <w:r>
+        <w:t xml:space="preserve"> необхідно змінювати </w:t>
+      </w:r>
+      <w:r>
+        <w:rPr>
+          <w:b/>
+        </w:rPr>
+        <w:t>стум бази</w:t>
+      </w:r>
+      <w:r>
+        <w:t xml:space="preserve"> та </w:t>
+      </w:r>
+      <w:r>
+        <w:rPr>
+          <w:b/>
+        </w:rPr>
+        <w:t xml:space="preserve">напругу </w:t>
+      </w:r>
+      <w:proofErr w:type="spellStart"/>
+      <w:r>
+        <w:rPr>
+          <w:b/>
+        </w:rPr>
+        <w:t>колектор–емітер</w:t>
+      </w:r>
+      <w:proofErr w:type="spellEnd"/>
+      <w:r>
+        <w:t>, для цього в схемі передбачене кероване джерело струму (</w:t>
+      </w:r>
+      <w:proofErr w:type="spellStart"/>
+      <w:r>
+        <w:rPr>
+          <w:b/>
+        </w:rPr>
+        <w:t>КДС</w:t>
+      </w:r>
+      <w:proofErr w:type="spellEnd"/>
+      <w:r>
+        <w:t>) та кероване джерело напруги (</w:t>
+      </w:r>
+      <w:proofErr w:type="spellStart"/>
+      <w:r>
+        <w:rPr>
+          <w:b/>
+        </w:rPr>
+        <w:t>КДН</w:t>
+      </w:r>
+      <w:proofErr w:type="spellEnd"/>
+      <w:r>
+        <w:t xml:space="preserve">). </w:t>
+      </w:r>
+    </w:p>
+    <w:p>
+      <w:pPr>
+        <w:pStyle w:val="a4"/>
+        <w:spacing w:line="240" w:lineRule="auto"/>
+      </w:pPr>
+      <w:r>
+        <w:t>Отримане значення напруги через пристрій узгодження (</w:t>
+      </w:r>
+      <w:r>
+        <w:rPr>
+          <w:b/>
+        </w:rPr>
+        <w:t>УП</w:t>
+      </w:r>
+      <w:r>
+        <w:t>) подається на аналогово-цифровий перетворювач (</w:t>
+      </w:r>
+      <w:r>
+        <w:rPr>
+          <w:b/>
+        </w:rPr>
+        <w:t>АЦП</w:t>
+      </w:r>
+      <w:r>
+        <w:t xml:space="preserve">). </w:t>
+      </w:r>
+    </w:p>
+    <w:p>
+      <w:pPr>
+        <w:pStyle w:val="a4"/>
+        <w:spacing w:line="240" w:lineRule="auto"/>
+      </w:pPr>
+      <w:r>
+        <w:t>Схема керування</w:t>
+      </w:r>
+      <w:r>
+        <w:t xml:space="preserve"> (</w:t>
+      </w:r>
+      <w:r>
+        <w:rPr>
+          <w:b/>
+        </w:rPr>
+        <w:t>СК</w:t>
+      </w:r>
+      <w:r>
+        <w:t>) в</w:t>
+      </w:r>
+      <w:r>
+        <w:t>изначає напруги колектор-емітер і струм бази транзистора. Також проводить первинну обробку.</w:t>
+      </w:r>
+      <w:r>
+        <w:t xml:space="preserve"> Далі отримані дані </w:t>
+      </w:r>
+      <w:r>
+        <w:t>передаються</w:t>
+      </w:r>
+      <w:r>
+        <w:t xml:space="preserve"> на персональній комп’ютер для подальшої оброки.</w:t>
+      </w:r>
+    </w:p>
+    <w:p>
+      <w:pPr>
+        <w:pStyle w:val="a4"/>
+        <w:spacing w:line="240" w:lineRule="auto"/>
+        <w:rPr>
+          <w:b/>
+        </w:rPr>
+      </w:pPr>
+      <w:r>
+        <w:rPr>
+          <w:b/>
+        </w:rPr>
+        <w:t>Програмна частина</w:t>
+      </w:r>
+    </w:p>
+    <w:p>
+      <w:pPr>
+        <w:pStyle w:val="a4"/>
+        <w:spacing w:line="240" w:lineRule="auto"/>
+      </w:pPr>
+      <w:r>
+        <w:t>Драйвер шини (</w:t>
+      </w:r>
+      <w:proofErr w:type="spellStart"/>
+      <w:r>
+        <w:rPr>
+          <w:b/>
+        </w:rPr>
+        <w:t>ДШ</w:t>
+      </w:r>
+      <w:proofErr w:type="spellEnd"/>
+      <w:r>
+        <w:t xml:space="preserve">) — </w:t>
+      </w:r>
+      <w:proofErr w:type="spellStart"/>
+      <w:r>
+        <w:t>низькорівневий</w:t>
+      </w:r>
+      <w:proofErr w:type="spellEnd"/>
+      <w:r>
+        <w:t xml:space="preserve"> програмний модуль призначений для взаємодії з апаратною частиною системи.</w:t>
+      </w:r>
+    </w:p>
+    <w:p>
+      <w:pPr>
+        <w:pStyle w:val="a4"/>
+        <w:spacing w:line="240" w:lineRule="auto"/>
+      </w:pPr>
+      <w:r>
+        <w:t>Отримані дані повинні піддаватись обробці та аналізу, за допомогою системи обробки (</w:t>
+      </w:r>
+      <w:r>
+        <w:rPr>
+          <w:b/>
+        </w:rPr>
+        <w:t>СО</w:t>
+      </w:r>
+      <w:r>
+        <w:t>). Вона проводить перевірку та, в разі необхід</w:t>
+      </w:r>
+      <w:r>
+        <w:t>ності, корегування результатів.</w:t>
+      </w:r>
+    </w:p>
+    <w:p>
+      <w:pPr>
+        <w:pStyle w:val="a4"/>
+        <w:spacing w:line="240" w:lineRule="auto"/>
+      </w:pPr>
+      <w:r>
+        <w:t>Модуль відображення (</w:t>
+      </w:r>
+      <w:r>
+        <w:rPr>
+          <w:b/>
+        </w:rPr>
+        <w:t>МВ</w:t>
+      </w:r>
+      <w:r>
+        <w:t>) виконує власне побудову тривимірного зображення. Інтерфейс користувача (</w:t>
+      </w:r>
+      <w:r>
+        <w:rPr>
+          <w:b/>
+        </w:rPr>
+        <w:t>ІК</w:t>
+      </w:r>
+      <w:r>
+        <w:t>) призначений для керування системою.</w:t>
+      </w:r>
+    </w:p>
+    <w:p>
+      <w:pPr>
+        <w:pStyle w:val="a4"/>
+        <w:spacing w:line="240" w:lineRule="auto"/>
+      </w:pPr>
+    </w:p>
+    <w:p>
+      <w:pPr>
+        <w:pStyle w:val="a4"/>
+        <w:spacing w:line="240" w:lineRule="auto"/>
+      </w:pPr>
+    </w:p>
+    <w:p>
+      <w:pPr>
+        <w:pStyle w:val="a4"/>
+        <w:spacing w:line="240" w:lineRule="auto"/>
+        <w:rPr>
+          <w:b/>
+        </w:rPr>
+      </w:pPr>
+      <w:r>
+        <w:rPr>
+          <w:b/>
+        </w:rPr>
+        <w:t>Про реалізацію</w:t>
+      </w:r>
+    </w:p>
+    <w:p>
+      <w:pPr>
+        <w:pStyle w:val="a4"/>
+        <w:spacing w:line="240" w:lineRule="auto"/>
+      </w:pPr>
+      <w:r>
+        <w:t xml:space="preserve">Передача даних відбувається через </w:t>
+      </w:r>
+      <w:r>
+        <w:rPr>
+          <w:b/>
+          <w:lang w:val="en-US"/>
+        </w:rPr>
+        <w:t>USB</w:t>
+      </w:r>
+      <w:r>
+        <w:t xml:space="preserve">, хоча використання </w:t>
+      </w:r>
+      <w:r>
+        <w:rPr>
+          <w:b/>
+          <w:lang w:val="en-US"/>
+        </w:rPr>
+        <w:t>COM</w:t>
+      </w:r>
+      <w:r>
+        <w:t xml:space="preserve"> порту значно простіше, </w:t>
+      </w:r>
+      <w:r>
+        <w:rPr>
+          <w:lang w:val="en-US"/>
+        </w:rPr>
+        <w:t>USB</w:t>
+      </w:r>
+      <w:r>
+        <w:t xml:space="preserve"> набагато поширеніший.</w:t>
+      </w:r>
+    </w:p>
+    <w:p>
+      <w:pPr>
+        <w:pStyle w:val="a4"/>
+        <w:spacing w:line="240" w:lineRule="auto"/>
+      </w:pPr>
+      <w:r>
+        <w:rPr>
+          <w:b/>
+        </w:rPr>
+        <w:t>СК та МПД</w:t>
+      </w:r>
+      <w:r>
+        <w:t xml:space="preserve"> реалізовано у вигляді </w:t>
+      </w:r>
+      <w:proofErr w:type="spellStart"/>
+      <w:r>
+        <w:t>міктроконтролера</w:t>
+      </w:r>
+      <w:proofErr w:type="spellEnd"/>
+      <w:r>
+        <w:t xml:space="preserve"> з вбудованим </w:t>
+      </w:r>
+      <w:r>
+        <w:rPr>
+          <w:lang w:val="en-US"/>
+        </w:rPr>
+        <w:t>USB</w:t>
+      </w:r>
+      <w:r>
+        <w:t xml:space="preserve"> модулем.</w:t>
+      </w:r>
+    </w:p>
+    <w:p>
+      <w:pPr>
+        <w:pStyle w:val="a4"/>
+        <w:spacing w:line="240" w:lineRule="auto"/>
+      </w:pPr>
+      <w:proofErr w:type="spellStart"/>
+      <w:r>
+        <w:rPr>
+          <w:b/>
+        </w:rPr>
+        <w:t>ДШ</w:t>
+      </w:r>
+      <w:proofErr w:type="spellEnd"/>
+      <w:r>
+        <w:t xml:space="preserve"> —</w:t>
+      </w:r>
+      <w:r>
+        <w:t xml:space="preserve"> фактично драйвер для приладу. </w:t>
+      </w:r>
+      <w:r>
+        <w:rPr>
+          <w:b/>
+        </w:rPr>
+        <w:t>Бібліотека</w:t>
+      </w:r>
+      <w:r>
+        <w:t xml:space="preserve"> написана на мові С++, та використовує </w:t>
+      </w:r>
+      <w:proofErr w:type="spellStart"/>
+      <w:r>
+        <w:t>низькорівневий</w:t>
+      </w:r>
+      <w:proofErr w:type="spellEnd"/>
       <w:r>
         <w:t xml:space="preserve"> </w:t>
       </w:r>
       <w:r>
-        <w:t>с</w:t>
-      </w:r>
-      <w:r>
-        <w:t>хема</w:t>
-      </w:r>
-      <w:r>
-        <w:t>)</w:t>
-      </w:r>
-    </w:p>
-    <w:p>
-      <w:pPr>
-        <w:pStyle w:val="a4"/>
-        <w:spacing w:line="240" w:lineRule="auto"/>
-      </w:pPr>
-      <w:r>
-        <w:t>Для вимірювання воль</w:t>
-      </w:r>
-      <w:r>
-        <w:t>-</w:t>
-      </w:r>
-      <w:r>
-        <w:t>амперних характеристик транзистора</w:t>
-      </w:r>
-      <w:r>
-        <w:t xml:space="preserve"> необхідно змінювати стум бази та напругу </w:t>
+        <w:rPr>
+          <w:b/>
+        </w:rPr>
+        <w:t xml:space="preserve">програмний інтерфейс </w:t>
+      </w:r>
+      <w:r>
+        <w:rPr>
+          <w:b/>
+          <w:lang w:val="en-US"/>
+        </w:rPr>
+        <w:t>Windows</w:t>
+      </w:r>
+      <w:r>
+        <w:t>. Тому даний драйвер не може використовуватись в інших системах.</w:t>
+      </w:r>
+    </w:p>
+    <w:p>
+      <w:pPr>
+        <w:pStyle w:val="a4"/>
+        <w:spacing w:line="240" w:lineRule="auto"/>
+      </w:pPr>
+      <w:r>
+        <w:rPr>
+          <w:b/>
+        </w:rPr>
+        <w:t>Інші програмні модулі</w:t>
+      </w:r>
+      <w:r>
+        <w:t xml:space="preserve"> розроблені з використанням мови біль високого рівня та можуть бути використані для візуалізації збережених даних на різних операційних системах.</w:t>
+      </w:r>
+    </w:p>
+    <w:p>
+      <w:pPr>
+        <w:pStyle w:val="a4"/>
+        <w:spacing w:line="240" w:lineRule="auto"/>
+      </w:pPr>
+    </w:p>
+    <w:p>
+      <w:pPr>
+        <w:pStyle w:val="a4"/>
+        <w:spacing w:line="240" w:lineRule="auto"/>
+      </w:pPr>
+    </w:p>
+    <w:p>
+      <w:pPr>
+        <w:pStyle w:val="a4"/>
+        <w:spacing w:line="240" w:lineRule="auto"/>
+        <w:rPr>
+          <w:b/>
+        </w:rPr>
+      </w:pPr>
+      <w:r>
+        <w:rPr>
+          <w:b/>
+        </w:rPr>
+        <w:t>Характеристики приладу</w:t>
+      </w:r>
+    </w:p>
+    <w:p>
+      <w:pPr>
+        <w:pStyle w:val="a4"/>
+        <w:spacing w:line="240" w:lineRule="auto"/>
+      </w:pPr>
+      <w:r>
+        <w:t xml:space="preserve">50 В максимальна напруга. 10 розрядів АЦП. </w:t>
+      </w:r>
+      <w:r>
+        <w:t xml:space="preserve">Точність </w:t>
+      </w:r>
+      <w:r>
+        <w:t>50 мВ.</w:t>
+      </w:r>
+    </w:p>
+    <w:p>
+      <w:pPr>
+        <w:pStyle w:val="a4"/>
+        <w:spacing w:line="240" w:lineRule="auto"/>
+      </w:pPr>
+      <w:r>
+        <w:t xml:space="preserve">8 розрядів ЦАП на резистивних дільниках може задавати на пруга </w:t>
+      </w:r>
+      <w:r>
+        <w:t>0...5В, з кроком 0,02</w:t>
+      </w:r>
+      <w:r>
+        <w:t> </w:t>
+      </w:r>
+      <w:r>
+        <w:t>В</w:t>
+      </w:r>
+      <w:r>
+        <w:t>.</w:t>
+      </w:r>
+    </w:p>
+    <w:p>
+      <w:pPr>
+        <w:pStyle w:val="a4"/>
+        <w:spacing w:line="240" w:lineRule="auto"/>
+      </w:pPr>
+      <w:r>
+        <w:t xml:space="preserve">Точність </w:t>
+      </w:r>
+      <w:r>
+        <w:t>ШІМ</w:t>
+      </w:r>
+      <w:r>
+        <w:t xml:space="preserve"> залежить від таймера,</w:t>
+      </w:r>
+      <w:r>
+        <w:t xml:space="preserve"> </w:t>
+      </w:r>
+      <w:r>
+        <w:t xml:space="preserve">мінімальний крок таймера 4 такти (4МГц = 1 </w:t>
       </w:r>
       <w:proofErr w:type="spellStart"/>
       <w:r>
-        <w:t>колектор–емітер</w:t>
+        <w:t>млн</w:t>
       </w:r>
       <w:proofErr w:type="spellEnd"/>
       <w:r>
-        <w:t>, для цього в схемі передбачене кероване джерело струму (</w:t>
-      </w:r>
-      <w:proofErr w:type="spellStart"/>
-      <w:r>
-        <w:t>КДС</w:t>
-      </w:r>
-      <w:proofErr w:type="spellEnd"/>
-      <w:r>
-        <w:t>) та кероване джерело напруги (</w:t>
-      </w:r>
-      <w:proofErr w:type="spellStart"/>
-      <w:r>
-        <w:t>КДН</w:t>
-      </w:r>
-      <w:proofErr w:type="spellEnd"/>
-      <w:r>
-        <w:t xml:space="preserve">). </w:t>
-      </w:r>
-    </w:p>
-    <w:p>
-      <w:pPr>
-        <w:pStyle w:val="a4"/>
-        <w:spacing w:line="240" w:lineRule="auto"/>
-      </w:pPr>
-      <w:r>
-        <w:t xml:space="preserve">Отримане значення напруги через пристрій узгодження (УП) подається на аналогово-цифровий перетворювач (АЦП). </w:t>
-      </w:r>
-    </w:p>
-    <w:p>
-      <w:pPr>
-        <w:pStyle w:val="a4"/>
-        <w:spacing w:line="240" w:lineRule="auto"/>
-      </w:pPr>
-      <w:r>
-        <w:t>Схема керування</w:t>
-      </w:r>
-      <w:r>
-        <w:t xml:space="preserve"> (СК) в</w:t>
-      </w:r>
-      <w:r>
-        <w:t>изначає напруги колектор-емітер і струму бази транзистора. Також проводить первинну обробку даних перед відправкою на ПК.</w:t>
-      </w:r>
-      <w:r>
-        <w:t xml:space="preserve"> Далі отримані дані </w:t>
-      </w:r>
-      <w:r>
-        <w:t>передаються</w:t>
-      </w:r>
-      <w:r>
-        <w:t xml:space="preserve"> на персональній комп’ютер для подальшої оброки.</w:t>
-      </w:r>
-    </w:p>
-    <w:p>
-      <w:pPr>
-        <w:pStyle w:val="a4"/>
-        <w:spacing w:line="240" w:lineRule="auto"/>
-      </w:pPr>
-      <w:r>
-        <w:t>Драйвер шини (</w:t>
-      </w:r>
-      <w:proofErr w:type="spellStart"/>
-      <w:r>
-        <w:t>ДШ</w:t>
-      </w:r>
-      <w:proofErr w:type="spellEnd"/>
-      <w:r>
-        <w:t xml:space="preserve">) — </w:t>
-      </w:r>
-      <w:proofErr w:type="spellStart"/>
-      <w:r>
-        <w:t>низькорівневий</w:t>
-      </w:r>
-      <w:proofErr w:type="spellEnd"/>
-      <w:r>
-        <w:t xml:space="preserve"> програмний модуль призначений для взаємодії з апаратною частиною системи.</w:t>
-      </w:r>
-    </w:p>
-    <w:p>
-      <w:pPr>
-        <w:pStyle w:val="a4"/>
-        <w:spacing w:line="240" w:lineRule="auto"/>
-      </w:pPr>
-      <w:r>
-        <w:t xml:space="preserve">Отримані дані повинні піддаватись обробці та аналізу, за допомогою системи обробки (СО). Вона проводить перевірку та, в разі необхідності, корегування результатів. В основі такого аналізу лежить співставлення отриманих даних з математичною моделлю. </w:t>
-      </w:r>
-    </w:p>
-    <w:p>
-      <w:pPr>
-        <w:pStyle w:val="a4"/>
-        <w:spacing w:line="240" w:lineRule="auto"/>
-      </w:pPr>
-      <w:r>
-        <w:t>Модуль відображення (МВ) виконує власне побудову тривимірного зображення. Інтерфейс користувача (ІК) призначений для керування системою.</w:t>
-      </w:r>
-    </w:p>
-    <w:p>
-      <w:pPr>
-        <w:pStyle w:val="a4"/>
-        <w:spacing w:line="240" w:lineRule="auto"/>
-      </w:pPr>
-    </w:p>
-    <w:p>
-      <w:pPr>
-        <w:pStyle w:val="a4"/>
-        <w:spacing w:line="240" w:lineRule="auto"/>
-      </w:pPr>
-    </w:p>
-    <w:p>
-      <w:pPr>
-        <w:pStyle w:val="a4"/>
-        <w:spacing w:line="240" w:lineRule="auto"/>
-      </w:pPr>
-    </w:p>
-    <w:p>
-      <w:pPr>
-        <w:pStyle w:val="a4"/>
-        <w:spacing w:line="240" w:lineRule="auto"/>
-      </w:pPr>
-      <w:r>
-        <w:t>Характеристики приладу</w:t>
-      </w:r>
-    </w:p>
-    <w:p>
-      <w:pPr>
-        <w:pStyle w:val="a4"/>
-        <w:spacing w:line="240" w:lineRule="auto"/>
-      </w:pPr>
-      <w:r>
-        <w:t xml:space="preserve">50 В максимальна напруга. 10 розрядів АЦП. </w:t>
-      </w:r>
-      <w:r>
-        <w:t xml:space="preserve">Точність </w:t>
-      </w:r>
-      <w:r>
-        <w:t>50 мВ.</w:t>
-      </w:r>
-    </w:p>
-    <w:p>
-      <w:pPr>
-        <w:pStyle w:val="a4"/>
-        <w:spacing w:line="240" w:lineRule="auto"/>
-      </w:pPr>
-      <w:r>
-        <w:t xml:space="preserve">8 розрядів ЦАП на резистивних дільниках може задавати на пруга </w:t>
-      </w:r>
-      <w:r>
-        <w:t>0...5В, з кроком 0,02</w:t>
-      </w:r>
-      <w:r>
-        <w:t> </w:t>
-      </w:r>
-      <w:r>
-        <w:t>В</w:t>
-      </w:r>
-    </w:p>
-    <w:p>
-      <w:pPr>
-        <w:pStyle w:val="a4"/>
-        <w:spacing w:line="240" w:lineRule="auto"/>
-      </w:pPr>
-      <w:r>
-        <w:t>ШІМ</w:t>
-      </w:r>
-      <w:r>
-        <w:t xml:space="preserve"> </w:t>
-      </w:r>
-      <w:r>
-        <w:t xml:space="preserve">мінімальний крок таймера 4 такти (4МГц = 1 </w:t>
-      </w:r>
-      <w:proofErr w:type="spellStart"/>
-      <w:r>
-        <w:t>млн</w:t>
-      </w:r>
-      <w:proofErr w:type="spellEnd"/>
-      <w:r>
         <w:t>/с)</w:t>
       </w:r>
       <w:r>
-        <w:t xml:space="preserve"> необхідно тестувати.</w:t>
+        <w:t>. Про те його потрібно тестувати.</w:t>
       </w:r>
     </w:p>
     <w:p>
@@ -561,7 +1086,7 @@
     </w:p>
     <w:sectPr>
       <w:pgSz w:w="11906" w:h="16838"/>
-      <w:pgMar w:top="1134" w:right="850" w:bottom="1134" w:left="1701" w:header="708" w:footer="708" w:gutter="0"/>
+      <w:pgMar w:top="851" w:right="850" w:bottom="851" w:left="1276" w:header="708" w:footer="708" w:gutter="0"/>
       <w:cols w:space="708"/>
       <w:docGrid w:linePitch="360"/>
     </w:sectPr>
@@ -1659,6 +2184,20 @@
     </w:pPr>
     <w:rPr>
       <w:lang w:val="ru-RU"/>
+    </w:rPr>
+  </w:style>
+  <w:style w:type="character" w:styleId="afd">
+    <w:name w:val="Intense Emphasis"/>
+    <w:basedOn w:val="a1"/>
+    <w:uiPriority w:val="21"/>
+    <w:qFormat/>
+    <w:rsid w:val="0047760E"/>
+    <w:rPr>
+      <w:b/>
+      <w:bCs/>
+      <w:i/>
+      <w:iCs/>
+      <w:color w:val="4F81BD" w:themeColor="accent1"/>
     </w:rPr>
   </w:style>
 </w:styles>

</xml_diff>